<commit_message>
add new downloads, generate term counts
</commit_message>
<xml_diff>
--- a/TEMP/input/p008v_HW_++MHS_JAK_PHS_G1/tc_p008v.docx
+++ b/TEMP/input/p008v_HW_++MHS_JAK_PHS_G1/tc_p008v.docx
@@ -3779,37 +3779,68 @@
       </w:r>
       <w:r>
         <w:rPr>
-          <w:rFonts w:ascii="Courier New" w:cs="Courier New" w:eastAsia="Courier New" w:hAnsi="Courier New"/>
-          <w:color w:val="0000ff"/>
-          <w:sz w:val="18"/>
-          <w:szCs w:val="18"/>
-          <w:rtl w:val="0"/>
-        </w:rPr>
-        <w:t xml:space="preserve">&lt;m&gt;</w:t>
-      </w:r>
-      <w:r>
-        <w:rPr>
-          <w:color w:val="000000"/>
-          <w:rtl w:val="0"/>
-        </w:rPr>
-        <w:t xml:space="preserve">u</w:t>
-      </w:r>
-      <w:r>
-        <w:rPr>
-          <w:color w:val="000000"/>
-          <w:rtl w:val="0"/>
-        </w:rPr>
-        <w:t xml:space="preserve">rc</w:t>
-      </w:r>
-      <w:r>
-        <w:rPr>
-          <w:rFonts w:ascii="Courier New" w:cs="Courier New" w:eastAsia="Courier New" w:hAnsi="Courier New"/>
-          <w:color w:val="0000ff"/>
-          <w:sz w:val="18"/>
-          <w:szCs w:val="18"/>
-          <w:rtl w:val="0"/>
-        </w:rPr>
-        <w:t xml:space="preserve">&lt;/m&gt;</w:t>
+          <w:rtl w:val="0"/>
+        </w:rPr>
+        <w:t xml:space="preserve">v</w:t>
+      </w:r>
+      <w:r>
+        <w:rPr>
+          <w:rFonts w:ascii="Courier New" w:cs="Courier New" w:eastAsia="Courier New" w:hAnsi="Courier New"/>
+          <w:color w:val="a91111"/>
+          <w:sz w:val="18"/>
+          <w:szCs w:val="18"/>
+          <w:rtl w:val="0"/>
+        </w:rPr>
+        <w:t xml:space="preserve">&lt;corr&gt;</w:t>
+      </w:r>
+      <w:r>
+        <w:rPr>
+          <w:rFonts w:ascii="Courier New" w:cs="Courier New" w:eastAsia="Courier New" w:hAnsi="Courier New"/>
+          <w:color w:val="a9a9a9"/>
+          <w:sz w:val="14"/>
+          <w:szCs w:val="14"/>
+          <w:rtl w:val="0"/>
+        </w:rPr>
+        <w:t xml:space="preserve">&lt;exp&gt;</w:t>
+      </w:r>
+      <w:r>
+        <w:rPr>
+          <w:rtl w:val="0"/>
+        </w:rPr>
+        <w:t xml:space="preserve">ost</w:t>
+      </w:r>
+      <w:r>
+        <w:rPr>
+          <w:rFonts w:ascii="Courier New" w:cs="Courier New" w:eastAsia="Courier New" w:hAnsi="Courier New"/>
+          <w:color w:val="a9a9a9"/>
+          <w:sz w:val="14"/>
+          <w:szCs w:val="14"/>
+          <w:rtl w:val="0"/>
+        </w:rPr>
+        <w:t xml:space="preserve">&lt;/exp&gt;</w:t>
+      </w:r>
+      <w:r>
+        <w:rPr>
+          <w:rFonts w:ascii="Courier New" w:cs="Courier New" w:eastAsia="Courier New" w:hAnsi="Courier New"/>
+          <w:color w:val="a91111"/>
+          <w:sz w:val="18"/>
+          <w:szCs w:val="18"/>
+          <w:rtl w:val="0"/>
+        </w:rPr>
+        <w:t xml:space="preserve">&lt;/corr&gt;</w:t>
+      </w:r>
+      <w:r>
+        <w:rPr>
+          <w:color w:val="000000"/>
+          <w:rtl w:val="0"/>
+        </w:rPr>
+        <w:t xml:space="preserve">r</w:t>
+      </w:r>
+      <w:r>
+        <w:rPr>
+          <w:rtl w:val="0"/>
+        </w:rPr>
+        <w:t xml:space="preserve">e</w:t>
       </w:r>
       <w:r>
         <w:rPr>

</xml_diff>